<commit_message>
feat: Ubuntu 16.04 압축용 파일 전송
</commit_message>
<xml_diff>
--- a/3학년 2학기/운영체제/os_1_2018202076_B.docx
+++ b/3학년 2학기/운영체제/os_1_2018202076_B.docx
@@ -274,6 +274,9 @@
         <w:pStyle w:val="a3"/>
         <w:ind w:leftChars="0"/>
         <w:jc w:val="left"/>
+        <w:rPr>
+          <w:rFonts w:hint="eastAsia"/>
+        </w:rPr>
       </w:pPr>
       <w:r>
         <w:rPr>
@@ -382,6 +385,39 @@
           <w:rFonts w:hint="eastAsia"/>
         </w:rPr>
         <w:t xml:space="preserve">마지막으로 </w:t>
+      </w:r>
+      <w:r>
+        <w:rPr>
+          <w:rFonts w:hint="eastAsia"/>
+        </w:rPr>
+        <w:t>c</w:t>
+      </w:r>
+      <w:r>
+        <w:t>tags</w:t>
+      </w:r>
+      <w:r>
+        <w:rPr>
+          <w:rFonts w:hint="eastAsia"/>
+        </w:rPr>
+        <w:t xml:space="preserve">와 </w:t>
+      </w:r>
+      <w:r>
+        <w:t>cscope</w:t>
+      </w:r>
+      <w:r>
+        <w:rPr>
+          <w:rFonts w:hint="eastAsia"/>
+        </w:rPr>
+        <w:t xml:space="preserve">를 사용해 </w:t>
+      </w:r>
+      <w:r>
+        <w:t>Linux agp…</w:t>
+      </w:r>
+      <w:r>
+        <w:rPr>
+          <w:rFonts w:hint="eastAsia"/>
+        </w:rPr>
+        <w:t>이 실행되는 지점을 찾고 커널의 부팅 메시지가 문제에서 제시된 조건에 맞게 출력되도록 소스코드를 수정하는 것이다.</w:t>
       </w:r>
     </w:p>
     <w:p>
@@ -532,6 +568,7 @@
         <w:rPr>
           <w:noProof/>
         </w:rPr>
+        <w:lastRenderedPageBreak/>
         <w:drawing>
           <wp:inline distT="0" distB="0" distL="0" distR="0" wp14:anchorId="1D380FB9" wp14:editId="7984FDA8">
             <wp:extent cx="4882515" cy="3246120"/>
@@ -596,7 +633,6 @@
         <w:rPr>
           <w:rFonts w:hint="eastAsia"/>
         </w:rPr>
-        <w:lastRenderedPageBreak/>
         <w:t>A</w:t>
       </w:r>
       <w:r>
@@ -689,21 +725,8 @@
         <w:t>$</w:t>
       </w:r>
       <w:r>
-        <w:t xml:space="preserve"> </w:t>
-      </w:r>
-      <w:proofErr w:type="spellStart"/>
-      <w:r>
-        <w:t>sudo</w:t>
-      </w:r>
-      <w:proofErr w:type="spellEnd"/>
-      <w:r>
-        <w:t xml:space="preserve"> </w:t>
-      </w:r>
-      <w:proofErr w:type="spellStart"/>
-      <w:r>
-        <w:t>su</w:t>
-      </w:r>
-      <w:proofErr w:type="spellEnd"/>
+        <w:t xml:space="preserve"> sudo su</w:t>
+      </w:r>
     </w:p>
     <w:p>
       <w:pPr>
@@ -794,23 +817,7 @@
         <w:t>$</w:t>
       </w:r>
       <w:r>
-        <w:t xml:space="preserve"> </w:t>
-      </w:r>
-      <w:proofErr w:type="spellStart"/>
-      <w:r>
-        <w:t>sudo</w:t>
-      </w:r>
-      <w:proofErr w:type="spellEnd"/>
-      <w:r>
-        <w:t xml:space="preserve"> </w:t>
-      </w:r>
-      <w:proofErr w:type="spellStart"/>
-      <w:r>
-        <w:t>wget</w:t>
-      </w:r>
-      <w:proofErr w:type="spellEnd"/>
-      <w:r>
-        <w:t xml:space="preserve"> </w:t>
+        <w:t xml:space="preserve"> sudo wget </w:t>
       </w:r>
       <w:r>
         <w:t>http://cdn.kerne</w:t>
@@ -830,11 +837,9 @@
         </w:rPr>
         <w:t xml:space="preserve">전달된 </w:t>
       </w:r>
-      <w:proofErr w:type="spellStart"/>
       <w:r>
         <w:t>url</w:t>
       </w:r>
-      <w:proofErr w:type="spellEnd"/>
       <w:r>
         <w:rPr>
           <w:rFonts w:hint="eastAsia"/>
@@ -878,6 +883,7 @@
         <w:rPr>
           <w:noProof/>
         </w:rPr>
+        <w:lastRenderedPageBreak/>
         <w:drawing>
           <wp:inline distT="0" distB="0" distL="0" distR="0" wp14:anchorId="6417BA18" wp14:editId="74500B86">
             <wp:extent cx="4983762" cy="3436620"/>
@@ -937,7 +943,6 @@
         <w:rPr>
           <w:noProof/>
         </w:rPr>
-        <w:lastRenderedPageBreak/>
         <w:drawing>
           <wp:inline distT="0" distB="0" distL="0" distR="0" wp14:anchorId="36EA6D98" wp14:editId="35C1DE98">
             <wp:extent cx="4971417" cy="2766060"/>
@@ -1000,15 +1005,7 @@
         <w:t xml:space="preserve">$ </w:t>
       </w:r>
       <w:r>
-        <w:t>tar -</w:t>
-      </w:r>
-      <w:proofErr w:type="spellStart"/>
-      <w:r>
-        <w:t>Jxvf</w:t>
-      </w:r>
-      <w:proofErr w:type="spellEnd"/>
-      <w:r>
-        <w:t xml:space="preserve"> li …</w:t>
+        <w:t>tar -Jxvf li …</w:t>
       </w:r>
     </w:p>
     <w:p>
@@ -1034,11 +1031,9 @@
         </w:rPr>
         <w:t xml:space="preserve">-를 사용해 옵션을 붙였는데 앞에서부터 </w:t>
       </w:r>
-      <w:proofErr w:type="spellStart"/>
       <w:r>
         <w:t>xz</w:t>
       </w:r>
-      <w:proofErr w:type="spellEnd"/>
       <w:r>
         <w:rPr>
           <w:rFonts w:hint="eastAsia"/>
@@ -1118,6 +1113,7 @@
         <w:rPr>
           <w:noProof/>
         </w:rPr>
+        <w:lastRenderedPageBreak/>
         <w:drawing>
           <wp:inline distT="0" distB="0" distL="0" distR="0" wp14:anchorId="6D7CF425" wp14:editId="2E22EF4E">
             <wp:extent cx="4945380" cy="561054"/>
@@ -1241,11 +1237,9 @@
         </w:rPr>
         <w:t xml:space="preserve">를 사용해 </w:t>
       </w:r>
-      <w:proofErr w:type="spellStart"/>
       <w:r>
         <w:t>Makefile</w:t>
       </w:r>
-      <w:proofErr w:type="spellEnd"/>
       <w:r>
         <w:rPr>
           <w:rFonts w:hint="eastAsia"/>
@@ -1289,7 +1283,6 @@
         <w:rPr>
           <w:noProof/>
         </w:rPr>
-        <w:lastRenderedPageBreak/>
         <w:drawing>
           <wp:inline distT="0" distB="0" distL="0" distR="0" wp14:anchorId="7A74DA19" wp14:editId="1CEC4694">
             <wp:extent cx="4914900" cy="1169644"/>
@@ -1352,23 +1345,7 @@
         <w:t>$</w:t>
       </w:r>
       <w:r>
-        <w:t xml:space="preserve"> </w:t>
-      </w:r>
-      <w:proofErr w:type="spellStart"/>
-      <w:r>
-        <w:t>sudo</w:t>
-      </w:r>
-      <w:proofErr w:type="spellEnd"/>
-      <w:r>
-        <w:t xml:space="preserve"> apt-get install build-</w:t>
-      </w:r>
-      <w:proofErr w:type="spellStart"/>
-      <w:r>
-        <w:t>ess</w:t>
-      </w:r>
-      <w:proofErr w:type="spellEnd"/>
-      <w:r>
-        <w:t xml:space="preserve"> …</w:t>
+        <w:t xml:space="preserve"> sudo apt-get install build-ess …</w:t>
       </w:r>
     </w:p>
     <w:p>
@@ -1413,13 +1390,8 @@
         <w:t xml:space="preserve">환경 설정 </w:t>
       </w:r>
       <w:r>
-        <w:t xml:space="preserve">$ make </w:t>
-      </w:r>
-      <w:proofErr w:type="spellStart"/>
-      <w:r>
-        <w:t>menuconfig</w:t>
-      </w:r>
-      <w:proofErr w:type="spellEnd"/>
+        <w:t>$ make menuconfig</w:t>
+      </w:r>
     </w:p>
     <w:p>
       <w:pPr>
@@ -1489,6 +1461,7 @@
         <w:rPr>
           <w:noProof/>
         </w:rPr>
+        <w:lastRenderedPageBreak/>
         <w:drawing>
           <wp:inline distT="0" distB="0" distL="0" distR="0" wp14:anchorId="408EB893" wp14:editId="1F97AECD">
             <wp:extent cx="4833620" cy="2872740"/>
@@ -1548,7 +1521,6 @@
         <w:rPr>
           <w:noProof/>
         </w:rPr>
-        <w:lastRenderedPageBreak/>
         <w:drawing>
           <wp:inline distT="0" distB="0" distL="0" distR="0" wp14:anchorId="330BFF6A" wp14:editId="5BD3E057">
             <wp:extent cx="4853940" cy="1613461"/>
@@ -1726,16 +1698,12 @@
         <w:rPr>
           <w:rFonts w:hint="eastAsia"/>
         </w:rPr>
+        <w:lastRenderedPageBreak/>
         <w:t xml:space="preserve">$ </w:t>
       </w:r>
       <w:r>
-        <w:t xml:space="preserve">make </w:t>
-      </w:r>
-      <w:proofErr w:type="spellStart"/>
-      <w:r>
-        <w:t>menuconfig</w:t>
-      </w:r>
-      <w:proofErr w:type="spellEnd"/>
+        <w:t>make menuconfig</w:t>
+      </w:r>
     </w:p>
     <w:p>
       <w:pPr>
@@ -1779,7 +1747,6 @@
         <w:rPr>
           <w:noProof/>
         </w:rPr>
-        <w:lastRenderedPageBreak/>
         <w:drawing>
           <wp:inline distT="0" distB="0" distL="0" distR="0" wp14:anchorId="51BF53FC" wp14:editId="3F822EDB">
             <wp:extent cx="4953000" cy="1868487"/>
@@ -1991,40 +1958,26 @@
         <w:t>$</w:t>
       </w:r>
       <w:r>
-        <w:t xml:space="preserve"> make </w:t>
-      </w:r>
-      <w:proofErr w:type="spellStart"/>
-      <w:r>
-        <w:t>modules_install</w:t>
-      </w:r>
-      <w:proofErr w:type="spellEnd"/>
-      <w:r>
-        <w:t xml:space="preserve"> </w:t>
-      </w:r>
-    </w:p>
-    <w:p>
-      <w:pPr>
-        <w:ind w:left="1200"/>
-        <w:jc w:val="left"/>
-      </w:pPr>
-      <w:proofErr w:type="spellStart"/>
-      <w:r>
+        <w:t xml:space="preserve"> make modules_install </w:t>
+      </w:r>
+    </w:p>
+    <w:p>
+      <w:pPr>
+        <w:ind w:left="1200"/>
+        <w:jc w:val="left"/>
+      </w:pPr>
+      <w:r>
+        <w:lastRenderedPageBreak/>
         <w:t>Makefile</w:t>
       </w:r>
-      <w:proofErr w:type="spellEnd"/>
       <w:r>
         <w:rPr>
           <w:rFonts w:hint="eastAsia"/>
         </w:rPr>
         <w:t xml:space="preserve">의 </w:t>
       </w:r>
-      <w:proofErr w:type="spellStart"/>
-      <w:r>
-        <w:t>modules_install</w:t>
-      </w:r>
-      <w:proofErr w:type="spellEnd"/>
-      <w:r>
-        <w:t xml:space="preserve"> </w:t>
+      <w:r>
+        <w:t xml:space="preserve">modules_install </w:t>
       </w:r>
       <w:r>
         <w:rPr>
@@ -2087,7 +2040,6 @@
         <w:rPr>
           <w:noProof/>
         </w:rPr>
-        <w:lastRenderedPageBreak/>
         <w:drawing>
           <wp:inline distT="0" distB="0" distL="0" distR="0" wp14:anchorId="1FA26EC2" wp14:editId="7C4BF406">
             <wp:extent cx="4918518" cy="1591734"/>
@@ -2146,30 +2098,17 @@
         <w:jc w:val="left"/>
       </w:pPr>
       <w:r>
-        <w:t>/arch/x86/</w:t>
-      </w:r>
-      <w:proofErr w:type="gramStart"/>
-      <w:r>
-        <w:t xml:space="preserve">boot/ </w:t>
-      </w:r>
-      <w:r>
-        <w:rPr>
-          <w:rFonts w:hint="eastAsia"/>
-        </w:rPr>
-        <w:t>경로에</w:t>
-      </w:r>
-      <w:proofErr w:type="gramEnd"/>
-      <w:r>
-        <w:rPr>
-          <w:rFonts w:hint="eastAsia"/>
-        </w:rPr>
-        <w:t xml:space="preserve"> 있는 </w:t>
-      </w:r>
-      <w:proofErr w:type="spellStart"/>
+        <w:t xml:space="preserve">/arch/x86/boot/ </w:t>
+      </w:r>
+      <w:r>
+        <w:rPr>
+          <w:rFonts w:hint="eastAsia"/>
+        </w:rPr>
+        <w:t xml:space="preserve">경로에 있는 </w:t>
+      </w:r>
       <w:r>
         <w:t>bzImage</w:t>
       </w:r>
-      <w:proofErr w:type="spellEnd"/>
       <w:r>
         <w:rPr>
           <w:rFonts w:hint="eastAsia"/>
@@ -2195,15 +2134,7 @@
         <w:t xml:space="preserve">에 복사하고 </w:t>
       </w:r>
       <w:r>
-        <w:t>System Map(</w:t>
-      </w:r>
-      <w:proofErr w:type="spellStart"/>
-      <w:r>
-        <w:t>System.map</w:t>
-      </w:r>
-      <w:proofErr w:type="spellEnd"/>
-      <w:r>
-        <w:t>)을 /boot</w:t>
+        <w:t>System Map(System.map)을 /boot</w:t>
       </w:r>
       <w:r>
         <w:rPr>
@@ -2401,30 +2332,20 @@
         <w:t>$</w:t>
       </w:r>
       <w:r>
-        <w:t xml:space="preserve"> </w:t>
-      </w:r>
-      <w:proofErr w:type="spellStart"/>
-      <w:r>
-        <w:t>uname</w:t>
-      </w:r>
-      <w:proofErr w:type="spellEnd"/>
-      <w:r>
-        <w:t xml:space="preserve"> -r</w:t>
-      </w:r>
-    </w:p>
-    <w:p>
-      <w:pPr>
-        <w:ind w:left="1200"/>
-        <w:jc w:val="left"/>
-      </w:pPr>
-      <w:proofErr w:type="spellStart"/>
+        <w:t xml:space="preserve"> uname -r</w:t>
+      </w:r>
+    </w:p>
+    <w:p>
+      <w:pPr>
+        <w:ind w:left="1200"/>
+        <w:jc w:val="left"/>
+      </w:pPr>
       <w:r>
         <w:t>u</w:t>
       </w:r>
       <w:r>
         <w:t>name</w:t>
       </w:r>
-      <w:proofErr w:type="spellEnd"/>
       <w:r>
         <w:rPr>
           <w:rFonts w:hint="eastAsia"/>
@@ -2445,9 +2366,6 @@
       <w:pPr>
         <w:ind w:left="1200"/>
         <w:jc w:val="left"/>
-        <w:rPr>
-          <w:rFonts w:hint="eastAsia"/>
-        </w:rPr>
       </w:pPr>
       <w:r>
         <w:rPr>
@@ -2566,125 +2484,92 @@
         <w:jc w:val="left"/>
       </w:pPr>
       <w:r>
-        <w:t xml:space="preserve">Linux </w:t>
-      </w:r>
-      <w:proofErr w:type="spellStart"/>
+        <w:t>Linux agp…</w:t>
+      </w:r>
+      <w:r>
+        <w:rPr>
+          <w:rFonts w:hint="eastAsia"/>
+        </w:rPr>
+        <w:t xml:space="preserve">이 실행되는 지점은 </w:t>
+      </w:r>
+      <w:r>
+        <w:t>agp_init()</w:t>
+      </w:r>
+      <w:r>
+        <w:rPr>
+          <w:rFonts w:hint="eastAsia"/>
+        </w:rPr>
+        <w:t>이다.</w:t>
+      </w:r>
+      <w:r>
+        <w:t xml:space="preserve"> </w:t>
+      </w:r>
+      <w:r>
+        <w:rPr>
+          <w:rFonts w:hint="eastAsia"/>
+        </w:rPr>
+        <w:t xml:space="preserve">그렇기 때문에 과제에서 요구한 조건대로 </w:t>
+      </w:r>
+      <w:r>
+        <w:t>Linux agp…</w:t>
+      </w:r>
+      <w:r>
+        <w:rPr>
+          <w:rFonts w:hint="eastAsia"/>
+        </w:rPr>
+        <w:t xml:space="preserve">이 실행되는 지점에 커널 메시지가 과제에서 요구한 조건에 부합하게 </w:t>
+      </w:r>
+      <w:r>
+        <w:t xml:space="preserve">“Linux apart interface v%d.%d\n” </w:t>
+      </w:r>
+      <w:r>
+        <w:rPr>
+          <w:rFonts w:hint="eastAsia"/>
+        </w:rPr>
+        <w:t xml:space="preserve">앞에 </w:t>
+      </w:r>
+      <w:r>
+        <w:t>os2018202076_</w:t>
+      </w:r>
+      <w:r>
+        <w:rPr>
+          <w:rFonts w:hint="eastAsia"/>
+        </w:rPr>
+        <w:t>을 추가해 주었다.</w:t>
+      </w:r>
+    </w:p>
+    <w:p>
+      <w:pPr>
+        <w:ind w:left="1200"/>
+        <w:jc w:val="left"/>
+      </w:pPr>
+      <w:r>
+        <w:rPr>
+          <w:rFonts w:hint="eastAsia"/>
+        </w:rPr>
+        <w:t xml:space="preserve">그리고 </w:t>
+      </w:r>
+      <w:r>
+        <w:t>Linux</w:t>
+      </w:r>
+      <w:r>
+        <w:rPr>
+          <w:rFonts w:hint="eastAsia"/>
+        </w:rPr>
+        <w:t xml:space="preserve">의 </w:t>
+      </w:r>
       <w:r>
         <w:t>agp</w:t>
       </w:r>
-      <w:proofErr w:type="spellEnd"/>
-      <w:r>
-        <w:t>…</w:t>
-      </w:r>
-      <w:r>
-        <w:rPr>
-          <w:rFonts w:hint="eastAsia"/>
-        </w:rPr>
-        <w:t xml:space="preserve">이 실행되는 지점은 </w:t>
-      </w:r>
-      <w:proofErr w:type="spellStart"/>
+      <w:r>
+        <w:rPr>
+          <w:rFonts w:hint="eastAsia"/>
+        </w:rPr>
+        <w:t xml:space="preserve">를 실행시키는 함수의 함수명인 </w:t>
+      </w:r>
       <w:r>
         <w:t>agp_init</w:t>
       </w:r>
-      <w:proofErr w:type="spellEnd"/>
-      <w:r>
-        <w:t>()</w:t>
-      </w:r>
-      <w:r>
-        <w:rPr>
-          <w:rFonts w:hint="eastAsia"/>
-        </w:rPr>
-        <w:t>이다.</w:t>
-      </w:r>
-      <w:r>
-        <w:t xml:space="preserve"> </w:t>
-      </w:r>
-      <w:r>
-        <w:rPr>
-          <w:rFonts w:hint="eastAsia"/>
-        </w:rPr>
-        <w:t xml:space="preserve">그렇기 때문에 과제에서 요구한 조건대로 </w:t>
-      </w:r>
-      <w:r>
-        <w:t xml:space="preserve">Linux </w:t>
-      </w:r>
-      <w:proofErr w:type="spellStart"/>
-      <w:r>
-        <w:t>agp</w:t>
-      </w:r>
-      <w:proofErr w:type="spellEnd"/>
-      <w:r>
-        <w:t>…</w:t>
-      </w:r>
-      <w:r>
-        <w:rPr>
-          <w:rFonts w:hint="eastAsia"/>
-        </w:rPr>
-        <w:t xml:space="preserve">이 실행되는 지점에 커널 메시지가 과제에서 요구한 조건에 부합하게 </w:t>
-      </w:r>
-      <w:r>
-        <w:t xml:space="preserve">“Linux apart interface </w:t>
-      </w:r>
-      <w:proofErr w:type="spellStart"/>
-      <w:r>
-        <w:t>v%d</w:t>
-      </w:r>
-      <w:proofErr w:type="spellEnd"/>
-      <w:r>
-        <w:t xml:space="preserve">.%d\n” </w:t>
-      </w:r>
-      <w:r>
-        <w:rPr>
-          <w:rFonts w:hint="eastAsia"/>
-        </w:rPr>
-        <w:t xml:space="preserve">앞에 </w:t>
-      </w:r>
-      <w:r>
-        <w:t>os2018202076_</w:t>
-      </w:r>
-      <w:r>
-        <w:rPr>
-          <w:rFonts w:hint="eastAsia"/>
-        </w:rPr>
-        <w:t>을 추가해 주었다.</w:t>
-      </w:r>
-    </w:p>
-    <w:p>
-      <w:pPr>
-        <w:ind w:left="1200"/>
-        <w:jc w:val="left"/>
-      </w:pPr>
-      <w:r>
-        <w:rPr>
-          <w:rFonts w:hint="eastAsia"/>
-        </w:rPr>
-        <w:t xml:space="preserve">그리고 </w:t>
-      </w:r>
-      <w:r>
-        <w:t>Linux</w:t>
-      </w:r>
-      <w:r>
-        <w:rPr>
-          <w:rFonts w:hint="eastAsia"/>
-        </w:rPr>
-        <w:t xml:space="preserve">의 </w:t>
-      </w:r>
-      <w:proofErr w:type="spellStart"/>
-      <w:r>
-        <w:t>agp</w:t>
-      </w:r>
-      <w:proofErr w:type="spellEnd"/>
-      <w:r>
-        <w:rPr>
-          <w:rFonts w:hint="eastAsia"/>
-        </w:rPr>
-        <w:t xml:space="preserve">를 실행시키는 함수의 함수명인 </w:t>
-      </w:r>
-      <w:proofErr w:type="spellStart"/>
-      <w:r>
-        <w:t>agp_init</w:t>
-      </w:r>
-      <w:proofErr w:type="spellEnd"/>
       <w:r>
         <w:rPr>
           <w:rFonts w:hint="eastAsia"/>
@@ -2730,35 +2615,14 @@
         <w:ind w:left="1200"/>
         <w:jc w:val="left"/>
       </w:pPr>
-      <w:proofErr w:type="spellStart"/>
-      <w:proofErr w:type="gramStart"/>
-      <w:r>
-        <w:t>printk</w:t>
-      </w:r>
-      <w:proofErr w:type="spellEnd"/>
-      <w:r>
-        <w:t>(</w:t>
-      </w:r>
-      <w:proofErr w:type="gramEnd"/>
-      <w:r>
-        <w:t xml:space="preserve">KERN_INFO “os2018202076_arg in </w:t>
-      </w:r>
-      <w:proofErr w:type="spellStart"/>
-      <w:r>
-        <w:t>agp_init</w:t>
-      </w:r>
-      <w:proofErr w:type="spellEnd"/>
-      <w:r>
-        <w:t xml:space="preserve"> (void)\n”);</w:t>
-      </w:r>
-    </w:p>
-    <w:p>
-      <w:pPr>
-        <w:ind w:left="1200"/>
-        <w:jc w:val="left"/>
-        <w:rPr>
-          <w:rFonts w:hint="eastAsia"/>
-        </w:rPr>
+      <w:r>
+        <w:t>printk(KERN_INFO “os2018202076_arg in agp_init (void)\n”);</w:t>
+      </w:r>
+    </w:p>
+    <w:p>
+      <w:pPr>
+        <w:ind w:left="1200"/>
+        <w:jc w:val="left"/>
       </w:pPr>
     </w:p>
     <w:p>
@@ -2789,6 +2653,9 @@
         <w:jc w:val="left"/>
       </w:pPr>
       <w:r>
+        <w:rPr>
+          <w:noProof/>
+        </w:rPr>
         <w:drawing>
           <wp:inline distT="0" distB="0" distL="0" distR="0" wp14:anchorId="10B67F14" wp14:editId="231BECBC">
             <wp:extent cx="4995333" cy="1617342"/>
@@ -2844,6 +2711,9 @@
         <w:jc w:val="left"/>
       </w:pPr>
       <w:r>
+        <w:rPr>
+          <w:noProof/>
+        </w:rPr>
         <w:drawing>
           <wp:inline distT="0" distB="0" distL="0" distR="0" wp14:anchorId="59011957" wp14:editId="2E8CDE51">
             <wp:extent cx="4961467" cy="798475"/>
@@ -2888,9 +2758,6 @@
         </w:pBdr>
         <w:ind w:left="1200"/>
         <w:jc w:val="left"/>
-        <w:rPr>
-          <w:rFonts w:hint="eastAsia"/>
-        </w:rPr>
       </w:pPr>
       <w:r>
         <w:rPr>
@@ -2906,9 +2773,6 @@
       <w:pPr>
         <w:ind w:left="1200"/>
         <w:jc w:val="left"/>
-        <w:rPr>
-          <w:rFonts w:hint="eastAsia"/>
-        </w:rPr>
       </w:pPr>
     </w:p>
     <w:p>
@@ -3086,9 +2950,6 @@
     <w:p>
       <w:pPr>
         <w:jc w:val="left"/>
-        <w:rPr>
-          <w:rFonts w:hint="eastAsia"/>
-        </w:rPr>
       </w:pPr>
     </w:p>
     <w:p>
@@ -3128,30 +2989,43 @@
         <w:rPr>
           <w:rFonts w:hint="eastAsia"/>
         </w:rPr>
-        <w:t xml:space="preserve">이번 과제에선 가상 </w:t>
-      </w:r>
-      <w:proofErr w:type="spellStart"/>
-      <w:r>
-        <w:rPr>
-          <w:rFonts w:hint="eastAsia"/>
-        </w:rPr>
-        <w:t>머신에</w:t>
-      </w:r>
-      <w:proofErr w:type="spellEnd"/>
-      <w:r>
-        <w:rPr>
-          <w:rFonts w:hint="eastAsia"/>
-        </w:rPr>
+        <w:t xml:space="preserve">이번 과제에선 가상 머신에 </w:t>
+      </w:r>
+      <w:r>
+        <w:t>Linux</w:t>
+      </w:r>
+      <w:r>
+        <w:rPr>
+          <w:rFonts w:hint="eastAsia"/>
+        </w:rPr>
+        <w:t>를 설치하고 명령어를 사용해 파일,</w:t>
+      </w:r>
+      <w:r>
         <w:t xml:space="preserve"> </w:t>
       </w:r>
       <w:r>
-        <w:t>Linux</w:t>
-      </w:r>
-      <w:r>
-        <w:rPr>
-          <w:rFonts w:hint="eastAsia"/>
-        </w:rPr>
-        <w:t>를 설치하고 명령어를 사용해 파일,</w:t>
+        <w:rPr>
+          <w:rFonts w:hint="eastAsia"/>
+        </w:rPr>
+        <w:t>디렉토리 생성</w:t>
+      </w:r>
+      <w:r>
+        <w:t xml:space="preserve">, </w:t>
+      </w:r>
+      <w:r>
+        <w:rPr>
+          <w:rFonts w:hint="eastAsia"/>
+        </w:rPr>
+        <w:t>수정</w:t>
+      </w:r>
+      <w:r>
+        <w:t xml:space="preserve">, </w:t>
+      </w:r>
+      <w:r>
+        <w:rPr>
+          <w:rFonts w:hint="eastAsia"/>
+        </w:rPr>
+        <w:t>삭제 권한 변경,</w:t>
       </w:r>
       <w:r>
         <w:t xml:space="preserve"> </w:t>
@@ -3160,43 +3034,11 @@
         <w:rPr>
           <w:rFonts w:hint="eastAsia"/>
         </w:rPr>
-        <w:t>디렉토리 생성</w:t>
-      </w:r>
-      <w:r>
-        <w:t xml:space="preserve">, </w:t>
-      </w:r>
-      <w:r>
-        <w:rPr>
-          <w:rFonts w:hint="eastAsia"/>
-        </w:rPr>
-        <w:t>수정</w:t>
-      </w:r>
-      <w:r>
-        <w:t xml:space="preserve">, </w:t>
-      </w:r>
-      <w:r>
-        <w:rPr>
-          <w:rFonts w:hint="eastAsia"/>
-        </w:rPr>
-        <w:t>삭제 권한 변경,</w:t>
-      </w:r>
-      <w:r>
-        <w:t xml:space="preserve"> </w:t>
-      </w:r>
-      <w:r>
-        <w:rPr>
-          <w:rFonts w:hint="eastAsia"/>
-        </w:rPr>
         <w:t>커널 컴파일</w:t>
       </w:r>
       <w:r>
-        <w:t xml:space="preserve">, </w:t>
-      </w:r>
-      <w:proofErr w:type="spellStart"/>
-      <w:r>
-        <w:t>start_kernel</w:t>
-      </w:r>
-      <w:proofErr w:type="spellEnd"/>
+        <w:t>, start_kernel</w:t>
+      </w:r>
       <w:r>
         <w:rPr>
           <w:rFonts w:hint="eastAsia"/>
@@ -3209,10 +3051,519 @@
         <w:pStyle w:val="a3"/>
         <w:ind w:leftChars="0"/>
         <w:jc w:val="left"/>
-        <w:rPr>
-          <w:rFonts w:hint="eastAsia"/>
-        </w:rPr>
-      </w:pPr>
+      </w:pPr>
+      <w:r>
+        <w:rPr>
+          <w:rFonts w:hint="eastAsia"/>
+        </w:rPr>
+        <w:t>과제를 진행하다가</w:t>
+      </w:r>
+      <w:r>
+        <w:t xml:space="preserve"> </w:t>
+      </w:r>
+      <w:r>
+        <w:rPr>
+          <w:rFonts w:hint="eastAsia"/>
+        </w:rPr>
+        <w:t>의문사항이 한가지 있었다.</w:t>
+      </w:r>
+      <w:r>
+        <w:t xml:space="preserve"> </w:t>
+      </w:r>
+      <w:r>
+        <w:rPr>
+          <w:rFonts w:hint="eastAsia"/>
+        </w:rPr>
+        <w:t xml:space="preserve">과제 조건에 </w:t>
+      </w:r>
+      <w:r>
+        <w:t>“</w:t>
+      </w:r>
+      <w:r>
+        <w:rPr>
+          <w:rFonts w:hint="eastAsia"/>
+        </w:rPr>
+        <w:t xml:space="preserve">가상 머신에 할당한 </w:t>
+      </w:r>
+      <w:r>
+        <w:t xml:space="preserve">CPU core </w:t>
+      </w:r>
+      <w:r>
+        <w:rPr>
+          <w:rFonts w:hint="eastAsia"/>
+        </w:rPr>
+        <w:t xml:space="preserve">수의 </w:t>
+      </w:r>
+      <w:r>
+        <w:t>1.5</w:t>
+      </w:r>
+      <w:r>
+        <w:rPr>
+          <w:rFonts w:hint="eastAsia"/>
+        </w:rPr>
+        <w:t xml:space="preserve">배 </w:t>
+      </w:r>
+      <w:r>
+        <w:t>~ 2</w:t>
+      </w:r>
+      <w:r>
+        <w:rPr>
+          <w:rFonts w:hint="eastAsia"/>
+        </w:rPr>
+        <w:t>배 정도면 적합</w:t>
+      </w:r>
+      <w:r>
+        <w:t xml:space="preserve">” </w:t>
+      </w:r>
+      <w:r>
+        <w:rPr>
+          <w:rFonts w:hint="eastAsia"/>
+        </w:rPr>
+        <w:t>이라는 말이 쓰여 있었다.</w:t>
+      </w:r>
+      <w:r>
+        <w:t xml:space="preserve"> </w:t>
+      </w:r>
+      <w:r>
+        <w:rPr>
+          <w:rFonts w:hint="eastAsia"/>
+        </w:rPr>
+        <w:t xml:space="preserve">왜 </w:t>
+      </w:r>
+      <w:r>
+        <w:t>thread</w:t>
+      </w:r>
+      <w:r>
+        <w:rPr>
+          <w:rFonts w:hint="eastAsia"/>
+        </w:rPr>
+        <w:t>의 수가 C</w:t>
+      </w:r>
+      <w:r>
+        <w:t>PU</w:t>
+      </w:r>
+      <w:r>
+        <w:rPr>
+          <w:rFonts w:hint="eastAsia"/>
+        </w:rPr>
+        <w:t xml:space="preserve"> 코어 수의 </w:t>
+      </w:r>
+      <w:r>
+        <w:t>2</w:t>
+      </w:r>
+      <w:r>
+        <w:rPr>
+          <w:rFonts w:hint="eastAsia"/>
+        </w:rPr>
+        <w:t>배인 것일까?</w:t>
+      </w:r>
+      <w:r>
+        <w:t xml:space="preserve"> </w:t>
+      </w:r>
+      <w:r>
+        <w:rPr>
+          <w:rFonts w:hint="eastAsia"/>
+        </w:rPr>
+        <w:t>그에 대한 해답은 하이퍼스레딩이었다.</w:t>
+      </w:r>
+    </w:p>
+    <w:p>
+      <w:pPr>
+        <w:pStyle w:val="a3"/>
+        <w:ind w:leftChars="0"/>
+        <w:jc w:val="left"/>
+      </w:pPr>
+      <w:r>
+        <w:rPr>
+          <w:rFonts w:hint="eastAsia"/>
+        </w:rPr>
+        <w:t xml:space="preserve">하이퍼 스레딩은 </w:t>
+      </w:r>
+      <w:r>
+        <w:t>1</w:t>
+      </w:r>
+      <w:r>
+        <w:rPr>
+          <w:rFonts w:hint="eastAsia"/>
+        </w:rPr>
+        <w:t xml:space="preserve">코어를 가진 </w:t>
+      </w:r>
+      <w:r>
+        <w:t>CPU</w:t>
+      </w:r>
+      <w:r>
+        <w:rPr>
+          <w:rFonts w:hint="eastAsia"/>
+        </w:rPr>
+        <w:t xml:space="preserve"> 프로세서를 논리적인 </w:t>
+      </w:r>
+      <w:r>
+        <w:t>2</w:t>
+      </w:r>
+      <w:r>
+        <w:rPr>
+          <w:rFonts w:hint="eastAsia"/>
+        </w:rPr>
+        <w:t>코어로 만드는 기술이다.</w:t>
+      </w:r>
+      <w:r>
+        <w:t xml:space="preserve"> </w:t>
+      </w:r>
+      <w:r>
+        <w:rPr>
+          <w:rFonts w:hint="eastAsia"/>
+        </w:rPr>
+        <w:t>커널 컴파일과 같은 처리할 데이터가 많은 작업을 진행할 때 프로세서의 처리량을 높여 성능을 높이는 기술이다.</w:t>
+      </w:r>
+    </w:p>
+    <w:p>
+      <w:pPr>
+        <w:pStyle w:val="a3"/>
+        <w:ind w:leftChars="0"/>
+        <w:jc w:val="left"/>
+      </w:pPr>
+      <w:r>
+        <w:rPr>
+          <w:rFonts w:hint="eastAsia"/>
+        </w:rPr>
+        <w:t xml:space="preserve">내 노트부에 설치된 </w:t>
+      </w:r>
+      <w:r>
+        <w:t>CPU</w:t>
+      </w:r>
+      <w:r>
+        <w:rPr>
+          <w:rFonts w:hint="eastAsia"/>
+        </w:rPr>
+        <w:t>도 하이퍼스레딩을 지원하는지 여부가 궁금해서 확인해 보았다.</w:t>
+      </w:r>
+    </w:p>
+    <w:p>
+      <w:pPr>
+        <w:pStyle w:val="a3"/>
+        <w:ind w:leftChars="0"/>
+        <w:jc w:val="left"/>
+      </w:pPr>
+      <w:r>
+        <w:rPr>
+          <w:noProof/>
+        </w:rPr>
+        <w:drawing>
+          <wp:inline distT="0" distB="0" distL="0" distR="0" wp14:anchorId="283909D5" wp14:editId="345EA5B1">
+            <wp:extent cx="5140005" cy="4253345"/>
+            <wp:effectExtent l="0" t="0" r="3810" b="0"/>
+            <wp:docPr id="27" name="그림 27" descr="테이블이(가) 표시된 사진&#10;&#10;자동 생성된 설명"/>
+            <wp:cNvGraphicFramePr>
+              <a:graphicFrameLocks xmlns:a="http://schemas.openxmlformats.org/drawingml/2006/main" noChangeAspect="1"/>
+            </wp:cNvGraphicFramePr>
+            <a:graphic xmlns:a="http://schemas.openxmlformats.org/drawingml/2006/main">
+              <a:graphicData uri="http://schemas.openxmlformats.org/drawingml/2006/picture">
+                <pic:pic xmlns:pic="http://schemas.openxmlformats.org/drawingml/2006/picture">
+                  <pic:nvPicPr>
+                    <pic:cNvPr id="27" name="그림 27" descr="테이블이(가) 표시된 사진&#10;&#10;자동 생성된 설명"/>
+                    <pic:cNvPicPr/>
+                  </pic:nvPicPr>
+                  <pic:blipFill>
+                    <a:blip r:embed="rId32"/>
+                    <a:stretch>
+                      <a:fillRect/>
+                    </a:stretch>
+                  </pic:blipFill>
+                  <pic:spPr>
+                    <a:xfrm>
+                      <a:off x="0" y="0"/>
+                      <a:ext cx="5167890" cy="4276420"/>
+                    </a:xfrm>
+                    <a:prstGeom prst="rect">
+                      <a:avLst/>
+                    </a:prstGeom>
+                  </pic:spPr>
+                </pic:pic>
+              </a:graphicData>
+            </a:graphic>
+          </wp:inline>
+        </w:drawing>
+      </w:r>
+    </w:p>
+    <w:p>
+      <w:pPr>
+        <w:pStyle w:val="a3"/>
+        <w:ind w:leftChars="0"/>
+        <w:jc w:val="left"/>
+      </w:pPr>
+      <w:r>
+        <w:rPr>
+          <w:rFonts w:hint="eastAsia"/>
+        </w:rPr>
+        <w:lastRenderedPageBreak/>
+        <w:t xml:space="preserve">작업 관리자의 성능 탭의 </w:t>
+      </w:r>
+      <w:r>
+        <w:t>CPU</w:t>
+      </w:r>
+      <w:r>
+        <w:rPr>
+          <w:rFonts w:hint="eastAsia"/>
+        </w:rPr>
+        <w:t>를 코어와 논리 프로세서가 나뉘어져 있다.</w:t>
+      </w:r>
+      <w:r>
+        <w:t xml:space="preserve"> </w:t>
+      </w:r>
+      <w:r>
+        <w:rPr>
+          <w:rFonts w:hint="eastAsia"/>
+        </w:rPr>
+        <w:t xml:space="preserve">코어 개수는 </w:t>
+      </w:r>
+      <w:r>
+        <w:t>8</w:t>
+      </w:r>
+      <w:r>
+        <w:rPr>
+          <w:rFonts w:hint="eastAsia"/>
+        </w:rPr>
+        <w:t>개,</w:t>
+      </w:r>
+      <w:r>
+        <w:t xml:space="preserve"> </w:t>
+      </w:r>
+      <w:r>
+        <w:rPr>
+          <w:rFonts w:hint="eastAsia"/>
+        </w:rPr>
+        <w:t xml:space="preserve">논리 프로세서 개수는 </w:t>
+      </w:r>
+      <w:r>
+        <w:t>16</w:t>
+      </w:r>
+      <w:r>
+        <w:rPr>
+          <w:rFonts w:hint="eastAsia"/>
+        </w:rPr>
+        <w:t>개로 적혀 있다.</w:t>
+      </w:r>
+      <w:r>
+        <w:t xml:space="preserve"> </w:t>
+      </w:r>
+      <w:r>
+        <w:rPr>
+          <w:rFonts w:hint="eastAsia"/>
+        </w:rPr>
+        <w:t xml:space="preserve">하이퍼 스레딩을 지원하는 </w:t>
+      </w:r>
+      <w:r>
+        <w:t xml:space="preserve">CPU </w:t>
+      </w:r>
+      <w:r>
+        <w:rPr>
+          <w:rFonts w:hint="eastAsia"/>
+        </w:rPr>
+        <w:t xml:space="preserve">프로세서는 코어 수와 논리 프로세서 수가 다르게 표시되기에 현재 </w:t>
+      </w:r>
+      <w:r>
+        <w:t xml:space="preserve">CPU </w:t>
+      </w:r>
+      <w:r>
+        <w:rPr>
+          <w:rFonts w:hint="eastAsia"/>
+        </w:rPr>
+        <w:t>프로세서가 하이퍼스레딩을 지원함을 확인할 수 있었다.</w:t>
+      </w:r>
+    </w:p>
+    <w:p>
+      <w:pPr>
+        <w:pStyle w:val="a3"/>
+        <w:ind w:leftChars="0"/>
+        <w:jc w:val="left"/>
+      </w:pPr>
+      <w:r>
+        <w:rPr>
+          <w:rFonts w:hint="eastAsia"/>
+        </w:rPr>
+        <w:t xml:space="preserve">실수했던 부분도 있었는데 </w:t>
+      </w:r>
+      <w:r>
+        <w:t>ctags, cscope</w:t>
+      </w:r>
+      <w:r>
+        <w:rPr>
+          <w:rFonts w:hint="eastAsia"/>
+        </w:rPr>
+        <w:t xml:space="preserve">은 </w:t>
+      </w:r>
+      <w:r>
+        <w:t>Man Page</w:t>
+      </w:r>
+      <w:r>
+        <w:rPr>
+          <w:rFonts w:hint="eastAsia"/>
+        </w:rPr>
+        <w:t xml:space="preserve">를 참고해 어렵지 않게 사용할 수 있었지만 과제의 조건이었던 </w:t>
+      </w:r>
+      <w:r>
+        <w:t>“</w:t>
+      </w:r>
+      <w:r>
+        <w:rPr>
+          <w:rFonts w:hint="eastAsia"/>
+        </w:rPr>
+        <w:t xml:space="preserve">본인이 기술한 </w:t>
+      </w:r>
+      <w:r>
+        <w:t>start_kernel()</w:t>
+      </w:r>
+      <w:r>
+        <w:rPr>
+          <w:rFonts w:hint="eastAsia"/>
+        </w:rPr>
+        <w:t xml:space="preserve">에서 </w:t>
+      </w:r>
+      <w:r>
+        <w:t>Linux agp…</w:t>
+      </w:r>
+      <w:r>
+        <w:rPr>
+          <w:rFonts w:hint="eastAsia"/>
+        </w:rPr>
+        <w:t>이 실행되는 지점에 기반하여 수정한 코드</w:t>
+      </w:r>
+      <w:r>
+        <w:t>”</w:t>
+      </w:r>
+      <w:r>
+        <w:rPr>
+          <w:rFonts w:hint="eastAsia"/>
+        </w:rPr>
+        <w:t>를 제대로 이해하지</w:t>
+      </w:r>
+      <w:r>
+        <w:t xml:space="preserve"> </w:t>
+      </w:r>
+      <w:r>
+        <w:rPr>
+          <w:rFonts w:hint="eastAsia"/>
+        </w:rPr>
+        <w:t>못했다.</w:t>
+      </w:r>
+    </w:p>
+    <w:p>
+      <w:pPr>
+        <w:pStyle w:val="a3"/>
+        <w:ind w:leftChars="0"/>
+        <w:jc w:val="left"/>
+      </w:pPr>
+      <w:r>
+        <w:rPr>
+          <w:rFonts w:hint="eastAsia"/>
+        </w:rPr>
+        <w:t>리눅스</w:t>
+      </w:r>
+      <w:r>
+        <w:rPr>
+          <w:rFonts w:hint="eastAsia"/>
+        </w:rPr>
+        <w:t xml:space="preserve">의 부팅 과정 중 </w:t>
+      </w:r>
+      <w:r>
+        <w:t>GRUB</w:t>
+      </w:r>
+      <w:r>
+        <w:rPr>
+          <w:rFonts w:hint="eastAsia"/>
+        </w:rPr>
+        <w:t xml:space="preserve">를 거쳐 </w:t>
+      </w:r>
+      <w:r>
+        <w:t>Kernel</w:t>
+      </w:r>
+      <w:r>
+        <w:rPr>
+          <w:rFonts w:hint="eastAsia"/>
+        </w:rPr>
+        <w:t xml:space="preserve">단계에 들어가면 </w:t>
+      </w:r>
+      <w:r>
+        <w:t>start_kernel()</w:t>
+      </w:r>
+      <w:r>
+        <w:rPr>
+          <w:rFonts w:hint="eastAsia"/>
+        </w:rPr>
+        <w:t>이 실행되는데 L</w:t>
+      </w:r>
+      <w:r>
+        <w:t>inux_agp</w:t>
+      </w:r>
+      <w:r>
+        <w:rPr>
+          <w:rFonts w:hint="eastAsia"/>
+        </w:rPr>
+        <w:t xml:space="preserve">이 실행되는 지점은 </w:t>
+      </w:r>
+      <w:r>
+        <w:t>start_kernel</w:t>
+      </w:r>
+      <w:r>
+        <w:rPr>
+          <w:rFonts w:hint="eastAsia"/>
+        </w:rPr>
+        <w:t xml:space="preserve">이 아닌 </w:t>
+      </w:r>
+      <w:r>
+        <w:t>agp_init</w:t>
+      </w:r>
+      <w:r>
+        <w:rPr>
+          <w:rFonts w:hint="eastAsia"/>
+        </w:rPr>
+        <w:t>이다.</w:t>
+      </w:r>
+      <w:r>
+        <w:t xml:space="preserve"> </w:t>
+      </w:r>
+      <w:r>
+        <w:rPr>
+          <w:rFonts w:hint="eastAsia"/>
+        </w:rPr>
+        <w:t xml:space="preserve">처음에 </w:t>
+      </w:r>
+      <w:r>
+        <w:t>start_kernel</w:t>
+      </w:r>
+      <w:r>
+        <w:rPr>
+          <w:rFonts w:hint="eastAsia"/>
+        </w:rPr>
+        <w:t>(</w:t>
+      </w:r>
+      <w:r>
+        <w:t xml:space="preserve">) </w:t>
+      </w:r>
+      <w:r>
+        <w:rPr>
+          <w:rFonts w:hint="eastAsia"/>
+        </w:rPr>
+        <w:t xml:space="preserve">함수에 두 문구를 출력하는 </w:t>
+      </w:r>
+      <w:r>
+        <w:t>printk</w:t>
+      </w:r>
+      <w:r>
+        <w:rPr>
+          <w:rFonts w:hint="eastAsia"/>
+        </w:rPr>
+        <w:t xml:space="preserve">문을 넣어서 두 문구가 중복되어 출력되었는데 </w:t>
+      </w:r>
+      <w:r>
+        <w:t>agp_init</w:t>
+      </w:r>
+      <w:r>
+        <w:rPr>
+          <w:rFonts w:hint="eastAsia"/>
+        </w:rPr>
+        <w:t>함수로 옮겨서 해결할 수 있었다.</w:t>
+      </w:r>
     </w:p>
     <w:p>
       <w:pPr>
@@ -3262,6 +3613,23 @@
         </w:rPr>
         <w:t>-</w:t>
       </w:r>
+      <w:r>
+        <w:t>https://jnstory.net/2462#:~:text=%ED%95%98%EC%9D%B4%ED%8D%BC%EC%8A%A4%EB%A0%88%EB%94%A9%20%ED%99%95%EC%9D%B8%20%EB%B0%A9%EB%B2%95,%EC%96%B4%EB%A0%B5%EC%A7%80%20%EC%95%8A%EA%B2%8C%20%ED%99%95%EC%9D%B8%ED%95%A0%20%EC%88%98%20%EC%9E%88%EC%8A%B5%EB%8B%88%EB%8B%A4.</w:t>
+      </w:r>
+    </w:p>
+    <w:p>
+      <w:pPr>
+        <w:pStyle w:val="a3"/>
+        <w:ind w:leftChars="0"/>
+        <w:jc w:val="left"/>
+      </w:pPr>
+    </w:p>
+    <w:p>
+      <w:pPr>
+        <w:pStyle w:val="a3"/>
+        <w:ind w:leftChars="0"/>
+        <w:jc w:val="left"/>
+      </w:pPr>
     </w:p>
     <w:sectPr>
       <w:pgSz w:w="11906" w:h="16838"/>

</xml_diff>